<commit_message>
Finalized HW6 and added hw7 assignment and images
</commit_message>
<xml_diff>
--- a/hw6/hw6_PrateekGupta.docx
+++ b/hw6/hw6_PrateekGupta.docx
@@ -50,6 +50,15 @@
     <w:p>
       <w:pPr>
         <w:spacing w:after="0"/>
+        <w:rPr>
+          <w:b/>
+          <w:bCs/>
+        </w:rPr>
+      </w:pPr>
+    </w:p>
+    <w:p>
+      <w:pPr>
+        <w:spacing w:after="0"/>
       </w:pPr>
       <w:r>
         <w:t>Lecture 14 will present two very famous algorithms for image segmentation: The Otsu Algorithm and the Watershed Algorithm. These algorithms are as different as night and day. Present in your own words the strengths and the weaknesses of each. (Note that the Watershed algorithm uses the morphological operators that we will discuss in Lecture 13.)</w:t>
@@ -62,7 +71,26 @@
     </w:p>
     <w:p>
       <w:r>
-        <w:t>Lorem ipsum dolor sit amet, consectetur adipiscing elit. Curabitur sodales magna eget nulla efficitur vulputate. Nulla ultricies justo tempor, tempor lorem vitae, maximus nulla. Donec iaculis dui gravida, accumsan augue vel, condimentum eros. Donec fermentum leo sit amet ex semper euismod. Curabitur scelerisque pulvinar sollicitudin. Fusce erat purus, tempus sed ipsum ac, interdum tincidunt ligula. In hac habitasse platea dictumst. Pellentesque tempor lacus ut ultrices ultricies. Curabitur iaculis nunc quis mollis accumsan. In arcu orci, laoreet a euismod id, porta ut magna. Orci varius natoque penatibus et magnis dis parturient montes, nascetur ridiculus mus. Suspendisse viverra leo nec quam semper, eu finibus justo venenatis. Orci varius natoque penatibus et magnis dis parturient montes, nascetur ridiculus mus. Cras ac leo felis. Curabitur ut nunc ut orci condimentum blandit in id nulla. Nulla vel erat dolor.</w:t>
+        <w:t xml:space="preserve">The watershed </w:t>
+      </w:r>
+      <w:r>
+        <w:t xml:space="preserve">algorithm is </w:t>
+      </w:r>
+      <w:proofErr w:type="gramStart"/>
+      <w:r>
+        <w:t>fairly simple</w:t>
+      </w:r>
+      <w:proofErr w:type="gramEnd"/>
+      <w:r>
+        <w:t xml:space="preserve"> to understand, and it is very intuitive. It is an algorithm that can easily be understood by people without a strong technical background. However, since the watershed algorithm starts by finding the smallest contour lines first, it can lead to over segmentation. Additionally, if there are very thin structures, the watershed algorithm is likely to not detect them. The Otsu algorithm is </w:t>
+      </w:r>
+      <w:proofErr w:type="gramStart"/>
+      <w:r>
+        <w:t>really good</w:t>
+      </w:r>
+      <w:proofErr w:type="gramEnd"/>
+      <w:r>
+        <w:t xml:space="preserve"> at picking up the slack of the watershed method, but it does have some downsides. Since it relies on having a distinct difference in intensity between background and foreground pixels, if the intensity does not have a bimodal distribution, Otsu will not work. Additionally, if the image is unequally lit, Otsu will have difficulty.</w:t>
       </w:r>
     </w:p>
     <w:p/>
@@ -620,6 +648,7 @@
         <w:rPr>
           <w:rFonts w:eastAsiaTheme="minorEastAsia"/>
         </w:rPr>
+        <w:lastRenderedPageBreak/>
         <w:t>Since our goal is to maximize the variance between classes, we need to obtain an equation that represents the variance between classes. That is given below</w:t>
       </w:r>
     </w:p>
@@ -1104,6 +1133,7 @@
         </w:rPr>
         <w:t xml:space="preserve">1, </w:t>
       </w:r>
+      <w:proofErr w:type="spellStart"/>
       <w:r>
         <w:rPr>
           <w:rFonts w:eastAsiaTheme="minorEastAsia"/>
@@ -1117,6 +1147,7 @@
         </w:rPr>
         <w:t>T</w:t>
       </w:r>
+      <w:proofErr w:type="spellEnd"/>
       <w:r>
         <w:rPr>
           <w:rFonts w:eastAsiaTheme="minorEastAsia"/>
@@ -1327,6 +1358,13 @@
         </w:rPr>
         <w:t>RGB texture based, and the noise removed, the contour can be extracted. We will perform a raster scan on the image, and if we find a foreground pixel whose 8-neighbors are not foreground pixels as well, we have found a border pixel, and this can be marked.</w:t>
       </w:r>
+    </w:p>
+    <w:p>
+      <w:pPr>
+        <w:rPr>
+          <w:rFonts w:eastAsiaTheme="minorEastAsia"/>
+        </w:rPr>
+      </w:pPr>
     </w:p>
     <w:p>
       <w:pPr>
@@ -2242,6 +2280,1745 @@
       </w:pPr>
       <w:r>
         <w:t>Contour</w:t>
+      </w:r>
+    </w:p>
+    <w:p/>
+    <w:p>
+      <w:pPr>
+        <w:spacing w:line="259" w:lineRule="auto"/>
+      </w:pPr>
+      <w:r>
+        <w:br w:type="page"/>
+      </w:r>
+    </w:p>
+    <w:p/>
+    <w:p>
+      <w:r>
+        <w:t xml:space="preserve">import </w:t>
+      </w:r>
+      <w:proofErr w:type="spellStart"/>
+      <w:r>
+        <w:t>numpy</w:t>
+      </w:r>
+      <w:proofErr w:type="spellEnd"/>
+      <w:r>
+        <w:t xml:space="preserve"> as np</w:t>
+      </w:r>
+    </w:p>
+    <w:p>
+      <w:r>
+        <w:t>import cv2</w:t>
+      </w:r>
+    </w:p>
+    <w:p>
+      <w:r>
+        <w:t xml:space="preserve">import </w:t>
+      </w:r>
+      <w:proofErr w:type="spellStart"/>
+      <w:proofErr w:type="gramStart"/>
+      <w:r>
+        <w:t>matplotlib.pyplot</w:t>
+      </w:r>
+      <w:proofErr w:type="spellEnd"/>
+      <w:proofErr w:type="gramEnd"/>
+      <w:r>
+        <w:t xml:space="preserve"> as </w:t>
+      </w:r>
+      <w:proofErr w:type="spellStart"/>
+      <w:r>
+        <w:t>plt</w:t>
+      </w:r>
+      <w:proofErr w:type="spellEnd"/>
+    </w:p>
+    <w:p>
+      <w:r>
+        <w:t xml:space="preserve">def </w:t>
+      </w:r>
+      <w:proofErr w:type="spellStart"/>
+      <w:r>
+        <w:t>otsu</w:t>
+      </w:r>
+      <w:proofErr w:type="spellEnd"/>
+      <w:r>
+        <w:t>(</w:t>
+      </w:r>
+      <w:proofErr w:type="spellStart"/>
+      <w:r>
+        <w:t>im</w:t>
+      </w:r>
+      <w:proofErr w:type="spellEnd"/>
+      <w:r>
+        <w:t>):</w:t>
+      </w:r>
+    </w:p>
+    <w:p>
+      <w:r>
+        <w:t xml:space="preserve">    hist, edges = </w:t>
+      </w:r>
+      <w:proofErr w:type="spellStart"/>
+      <w:proofErr w:type="gramStart"/>
+      <w:r>
+        <w:t>np.histogram</w:t>
+      </w:r>
+      <w:proofErr w:type="spellEnd"/>
+      <w:proofErr w:type="gramEnd"/>
+      <w:r>
+        <w:t>(</w:t>
+      </w:r>
+      <w:proofErr w:type="spellStart"/>
+      <w:r>
+        <w:t>im.flatten</w:t>
+      </w:r>
+      <w:proofErr w:type="spellEnd"/>
+      <w:r>
+        <w:t>(), bins = 256, range=(0, 256)) #magic</w:t>
+      </w:r>
+    </w:p>
+    <w:p>
+      <w:r>
+        <w:t xml:space="preserve">    </w:t>
+      </w:r>
+    </w:p>
+    <w:p>
+      <w:r>
+        <w:t xml:space="preserve">    </w:t>
+      </w:r>
+      <w:proofErr w:type="spellStart"/>
+      <w:r>
+        <w:t>numBack</w:t>
+      </w:r>
+      <w:proofErr w:type="spellEnd"/>
+      <w:r>
+        <w:t xml:space="preserve"> = 0; </w:t>
+      </w:r>
+      <w:proofErr w:type="spellStart"/>
+      <w:r>
+        <w:t>backSum</w:t>
+      </w:r>
+      <w:proofErr w:type="spellEnd"/>
+      <w:r>
+        <w:t xml:space="preserve"> = 0</w:t>
+      </w:r>
+    </w:p>
+    <w:p>
+      <w:r>
+        <w:t xml:space="preserve">    N = </w:t>
+      </w:r>
+      <w:proofErr w:type="spellStart"/>
+      <w:proofErr w:type="gramStart"/>
+      <w:r>
+        <w:t>im.shape</w:t>
+      </w:r>
+      <w:proofErr w:type="spellEnd"/>
+      <w:proofErr w:type="gramEnd"/>
+      <w:r>
+        <w:t xml:space="preserve">[0] * </w:t>
+      </w:r>
+      <w:proofErr w:type="spellStart"/>
+      <w:r>
+        <w:t>im.shape</w:t>
+      </w:r>
+      <w:proofErr w:type="spellEnd"/>
+      <w:r>
+        <w:t>[1]</w:t>
+      </w:r>
+    </w:p>
+    <w:p>
+      <w:r>
+        <w:t xml:space="preserve">    total = </w:t>
+      </w:r>
+      <w:proofErr w:type="gramStart"/>
+      <w:r>
+        <w:t>sum(</w:t>
+      </w:r>
+      <w:proofErr w:type="gramEnd"/>
+      <w:r>
+        <w:t>hist * edges[:-1])</w:t>
+      </w:r>
+    </w:p>
+    <w:p>
+      <w:r>
+        <w:t xml:space="preserve">    maximum = 0</w:t>
+      </w:r>
+    </w:p>
+    <w:p>
+      <w:r>
+        <w:t xml:space="preserve">    </w:t>
+      </w:r>
+    </w:p>
+    <w:p>
+      <w:r>
+        <w:t xml:space="preserve">    for </w:t>
+      </w:r>
+      <w:proofErr w:type="spellStart"/>
+      <w:r>
+        <w:t>i</w:t>
+      </w:r>
+      <w:proofErr w:type="spellEnd"/>
+      <w:r>
+        <w:t xml:space="preserve"> in range(</w:t>
+      </w:r>
+      <w:proofErr w:type="spellStart"/>
+      <w:r>
+        <w:t>len</w:t>
+      </w:r>
+      <w:proofErr w:type="spellEnd"/>
+      <w:r>
+        <w:t>(hist)):</w:t>
+      </w:r>
+    </w:p>
+    <w:p>
+      <w:r>
+        <w:t xml:space="preserve">        </w:t>
+      </w:r>
+      <w:proofErr w:type="spellStart"/>
+      <w:r>
+        <w:t>numBack</w:t>
+      </w:r>
+      <w:proofErr w:type="spellEnd"/>
+      <w:r>
+        <w:t xml:space="preserve"> += hist[</w:t>
+      </w:r>
+      <w:proofErr w:type="spellStart"/>
+      <w:r>
+        <w:t>i</w:t>
+      </w:r>
+      <w:proofErr w:type="spellEnd"/>
+      <w:r>
+        <w:t>]</w:t>
+      </w:r>
+    </w:p>
+    <w:p>
+      <w:r>
+        <w:t xml:space="preserve">        </w:t>
+      </w:r>
+      <w:proofErr w:type="spellStart"/>
+      <w:r>
+        <w:t>numFore</w:t>
+      </w:r>
+      <w:proofErr w:type="spellEnd"/>
+      <w:r>
+        <w:t xml:space="preserve"> = N - </w:t>
+      </w:r>
+      <w:proofErr w:type="spellStart"/>
+      <w:r>
+        <w:t>numBack</w:t>
+      </w:r>
+      <w:proofErr w:type="spellEnd"/>
+    </w:p>
+    <w:p>
+      <w:r>
+        <w:t xml:space="preserve">        if </w:t>
+      </w:r>
+      <w:proofErr w:type="spellStart"/>
+      <w:r>
+        <w:t>numBack</w:t>
+      </w:r>
+      <w:proofErr w:type="spellEnd"/>
+      <w:r>
+        <w:t xml:space="preserve"> &gt; 0 and </w:t>
+      </w:r>
+      <w:proofErr w:type="spellStart"/>
+      <w:r>
+        <w:t>numFore</w:t>
+      </w:r>
+      <w:proofErr w:type="spellEnd"/>
+      <w:r>
+        <w:t xml:space="preserve"> &gt; 0:</w:t>
+      </w:r>
+    </w:p>
+    <w:p>
+      <w:r>
+        <w:t xml:space="preserve">            </w:t>
+      </w:r>
+      <w:proofErr w:type="spellStart"/>
+      <w:r>
+        <w:t>backSum</w:t>
+      </w:r>
+      <w:proofErr w:type="spellEnd"/>
+      <w:r>
+        <w:t xml:space="preserve"> += </w:t>
+      </w:r>
+      <w:proofErr w:type="spellStart"/>
+      <w:r>
+        <w:t>i</w:t>
+      </w:r>
+      <w:proofErr w:type="spellEnd"/>
+      <w:r>
+        <w:t>*hist[</w:t>
+      </w:r>
+      <w:proofErr w:type="spellStart"/>
+      <w:r>
+        <w:t>i</w:t>
+      </w:r>
+      <w:proofErr w:type="spellEnd"/>
+      <w:r>
+        <w:t>]</w:t>
+      </w:r>
+    </w:p>
+    <w:p>
+      <w:r>
+        <w:t xml:space="preserve">            </w:t>
+      </w:r>
+      <w:proofErr w:type="spellStart"/>
+      <w:r>
+        <w:t>foreSum</w:t>
+      </w:r>
+      <w:proofErr w:type="spellEnd"/>
+      <w:r>
+        <w:t xml:space="preserve"> = total - </w:t>
+      </w:r>
+      <w:proofErr w:type="spellStart"/>
+      <w:r>
+        <w:t>backSum</w:t>
+      </w:r>
+      <w:proofErr w:type="spellEnd"/>
+    </w:p>
+    <w:p>
+      <w:r>
+        <w:t xml:space="preserve">            t = </w:t>
+      </w:r>
+      <w:proofErr w:type="spellStart"/>
+      <w:r>
+        <w:t>numBack</w:t>
+      </w:r>
+      <w:proofErr w:type="spellEnd"/>
+      <w:r>
+        <w:t xml:space="preserve"> * </w:t>
+      </w:r>
+      <w:proofErr w:type="spellStart"/>
+      <w:r>
+        <w:t>numFore</w:t>
+      </w:r>
+      <w:proofErr w:type="spellEnd"/>
+      <w:r>
+        <w:t xml:space="preserve"> * (</w:t>
+      </w:r>
+      <w:proofErr w:type="spellStart"/>
+      <w:r>
+        <w:t>backSum</w:t>
+      </w:r>
+      <w:proofErr w:type="spellEnd"/>
+      <w:r>
+        <w:t>/</w:t>
+      </w:r>
+      <w:proofErr w:type="spellStart"/>
+      <w:r>
+        <w:t>numBack</w:t>
+      </w:r>
+      <w:proofErr w:type="spellEnd"/>
+      <w:r>
+        <w:t xml:space="preserve"> - </w:t>
+      </w:r>
+      <w:proofErr w:type="spellStart"/>
+      <w:r>
+        <w:t>foreSum</w:t>
+      </w:r>
+      <w:proofErr w:type="spellEnd"/>
+      <w:r>
+        <w:t>/</w:t>
+      </w:r>
+      <w:proofErr w:type="spellStart"/>
+      <w:proofErr w:type="gramStart"/>
+      <w:r>
+        <w:t>numFore</w:t>
+      </w:r>
+      <w:proofErr w:type="spellEnd"/>
+      <w:r>
+        <w:t>)*</w:t>
+      </w:r>
+      <w:proofErr w:type="gramEnd"/>
+      <w:r>
+        <w:t>*2</w:t>
+      </w:r>
+    </w:p>
+    <w:p>
+      <w:r>
+        <w:t xml:space="preserve">            if t &gt;= maximum:</w:t>
+      </w:r>
+    </w:p>
+    <w:p>
+      <w:r>
+        <w:t xml:space="preserve">                threshold = </w:t>
+      </w:r>
+      <w:proofErr w:type="spellStart"/>
+      <w:r>
+        <w:t>i</w:t>
+      </w:r>
+      <w:proofErr w:type="spellEnd"/>
+    </w:p>
+    <w:p>
+      <w:r>
+        <w:t xml:space="preserve">                maximum = t</w:t>
+      </w:r>
+    </w:p>
+    <w:p>
+      <w:r>
+        <w:t xml:space="preserve">    return threshold</w:t>
+      </w:r>
+    </w:p>
+    <w:p>
+      <w:r>
+        <w:t xml:space="preserve">    </w:t>
+      </w:r>
+    </w:p>
+    <w:p>
+      <w:r>
+        <w:t xml:space="preserve">def </w:t>
+      </w:r>
+      <w:proofErr w:type="spellStart"/>
+      <w:r>
+        <w:t>rgbSeg</w:t>
+      </w:r>
+      <w:proofErr w:type="spellEnd"/>
+      <w:r>
+        <w:t>(</w:t>
+      </w:r>
+      <w:proofErr w:type="spellStart"/>
+      <w:r>
+        <w:t>im</w:t>
+      </w:r>
+      <w:proofErr w:type="spellEnd"/>
+      <w:r>
+        <w:t>):</w:t>
+      </w:r>
+    </w:p>
+    <w:p>
+      <w:r>
+        <w:t xml:space="preserve">    threshold = </w:t>
+      </w:r>
+      <w:proofErr w:type="spellStart"/>
+      <w:r>
+        <w:t>otsu</w:t>
+      </w:r>
+      <w:proofErr w:type="spellEnd"/>
+      <w:r>
+        <w:t>(</w:t>
+      </w:r>
+      <w:proofErr w:type="spellStart"/>
+      <w:r>
+        <w:t>im</w:t>
+      </w:r>
+      <w:proofErr w:type="spellEnd"/>
+      <w:r>
+        <w:t>)</w:t>
+      </w:r>
+    </w:p>
+    <w:p>
+      <w:r>
+        <w:t xml:space="preserve">    mask1 = </w:t>
+      </w:r>
+      <w:proofErr w:type="spellStart"/>
+      <w:proofErr w:type="gramStart"/>
+      <w:r>
+        <w:t>np.zeros</w:t>
+      </w:r>
+      <w:proofErr w:type="spellEnd"/>
+      <w:proofErr w:type="gramEnd"/>
+      <w:r>
+        <w:t>(</w:t>
+      </w:r>
+      <w:proofErr w:type="spellStart"/>
+      <w:r>
+        <w:t>im.shape</w:t>
+      </w:r>
+      <w:proofErr w:type="spellEnd"/>
+      <w:r>
+        <w:t>)</w:t>
+      </w:r>
+    </w:p>
+    <w:p>
+      <w:r>
+        <w:t xml:space="preserve">    mask2 = </w:t>
+      </w:r>
+      <w:proofErr w:type="spellStart"/>
+      <w:proofErr w:type="gramStart"/>
+      <w:r>
+        <w:t>np.zeros</w:t>
+      </w:r>
+      <w:proofErr w:type="spellEnd"/>
+      <w:proofErr w:type="gramEnd"/>
+      <w:r>
+        <w:t>(</w:t>
+      </w:r>
+      <w:proofErr w:type="spellStart"/>
+      <w:r>
+        <w:t>im.shape</w:t>
+      </w:r>
+      <w:proofErr w:type="spellEnd"/>
+      <w:r>
+        <w:t>)</w:t>
+      </w:r>
+    </w:p>
+    <w:p>
+      <w:r>
+        <w:t xml:space="preserve">    for </w:t>
+      </w:r>
+      <w:proofErr w:type="spellStart"/>
+      <w:r>
+        <w:t>i</w:t>
+      </w:r>
+      <w:proofErr w:type="spellEnd"/>
+      <w:r>
+        <w:t xml:space="preserve"> in range(</w:t>
+      </w:r>
+      <w:proofErr w:type="spellStart"/>
+      <w:proofErr w:type="gramStart"/>
+      <w:r>
+        <w:t>im.shape</w:t>
+      </w:r>
+      <w:proofErr w:type="spellEnd"/>
+      <w:proofErr w:type="gramEnd"/>
+      <w:r>
+        <w:t>[0]):</w:t>
+      </w:r>
+    </w:p>
+    <w:p>
+      <w:r>
+        <w:lastRenderedPageBreak/>
+        <w:t xml:space="preserve">        for j in range(</w:t>
+      </w:r>
+      <w:proofErr w:type="spellStart"/>
+      <w:proofErr w:type="gramStart"/>
+      <w:r>
+        <w:t>im.shape</w:t>
+      </w:r>
+      <w:proofErr w:type="spellEnd"/>
+      <w:proofErr w:type="gramEnd"/>
+      <w:r>
+        <w:t>[1]):</w:t>
+      </w:r>
+    </w:p>
+    <w:p>
+      <w:r>
+        <w:t xml:space="preserve">            if </w:t>
+      </w:r>
+      <w:proofErr w:type="spellStart"/>
+      <w:r>
+        <w:t>im</w:t>
+      </w:r>
+      <w:proofErr w:type="spellEnd"/>
+      <w:r>
+        <w:t>[</w:t>
+      </w:r>
+      <w:proofErr w:type="spellStart"/>
+      <w:r>
+        <w:t>i</w:t>
+      </w:r>
+      <w:proofErr w:type="spellEnd"/>
+      <w:r>
+        <w:t>][j] &gt; threshold:</w:t>
+      </w:r>
+    </w:p>
+    <w:p>
+      <w:r>
+        <w:t xml:space="preserve">                mask1[</w:t>
+      </w:r>
+      <w:proofErr w:type="spellStart"/>
+      <w:r>
+        <w:t>i</w:t>
+      </w:r>
+      <w:proofErr w:type="spellEnd"/>
+      <w:r>
+        <w:t>][j] = 255</w:t>
+      </w:r>
+    </w:p>
+    <w:p>
+      <w:r>
+        <w:t xml:space="preserve">            else:</w:t>
+      </w:r>
+    </w:p>
+    <w:p>
+      <w:r>
+        <w:t xml:space="preserve">                mask2[</w:t>
+      </w:r>
+      <w:proofErr w:type="spellStart"/>
+      <w:r>
+        <w:t>i</w:t>
+      </w:r>
+      <w:proofErr w:type="spellEnd"/>
+      <w:r>
+        <w:t>][j] = 255</w:t>
+      </w:r>
+    </w:p>
+    <w:p>
+      <w:r>
+        <w:t xml:space="preserve">    </w:t>
+      </w:r>
+    </w:p>
+    <w:p>
+      <w:r>
+        <w:t xml:space="preserve">    return [mask1, mask2]</w:t>
+      </w:r>
+    </w:p>
+    <w:p>
+      <w:r>
+        <w:t xml:space="preserve">def </w:t>
+      </w:r>
+      <w:proofErr w:type="gramStart"/>
+      <w:r>
+        <w:t>texture(</w:t>
+      </w:r>
+      <w:proofErr w:type="spellStart"/>
+      <w:proofErr w:type="gramEnd"/>
+      <w:r>
+        <w:t>im</w:t>
+      </w:r>
+      <w:proofErr w:type="spellEnd"/>
+      <w:r>
+        <w:t>, N):</w:t>
+      </w:r>
+    </w:p>
+    <w:p>
+      <w:r>
+        <w:t xml:space="preserve">    var = </w:t>
+      </w:r>
+      <w:proofErr w:type="spellStart"/>
+      <w:proofErr w:type="gramStart"/>
+      <w:r>
+        <w:t>np.zeros</w:t>
+      </w:r>
+      <w:proofErr w:type="spellEnd"/>
+      <w:proofErr w:type="gramEnd"/>
+      <w:r>
+        <w:t>(</w:t>
+      </w:r>
+      <w:proofErr w:type="spellStart"/>
+      <w:r>
+        <w:t>im.shape</w:t>
+      </w:r>
+      <w:proofErr w:type="spellEnd"/>
+      <w:r>
+        <w:t>)</w:t>
+      </w:r>
+    </w:p>
+    <w:p>
+      <w:r>
+        <w:t xml:space="preserve">    for </w:t>
+      </w:r>
+      <w:proofErr w:type="spellStart"/>
+      <w:r>
+        <w:t>i</w:t>
+      </w:r>
+      <w:proofErr w:type="spellEnd"/>
+      <w:r>
+        <w:t xml:space="preserve"> in range(</w:t>
+      </w:r>
+      <w:proofErr w:type="spellStart"/>
+      <w:proofErr w:type="gramStart"/>
+      <w:r>
+        <w:t>im.shape</w:t>
+      </w:r>
+      <w:proofErr w:type="spellEnd"/>
+      <w:proofErr w:type="gramEnd"/>
+      <w:r>
+        <w:t>[0]):</w:t>
+      </w:r>
+    </w:p>
+    <w:p>
+      <w:r>
+        <w:t xml:space="preserve">        for j in range(</w:t>
+      </w:r>
+      <w:proofErr w:type="spellStart"/>
+      <w:proofErr w:type="gramStart"/>
+      <w:r>
+        <w:t>im.shape</w:t>
+      </w:r>
+      <w:proofErr w:type="spellEnd"/>
+      <w:proofErr w:type="gramEnd"/>
+      <w:r>
+        <w:t>[1]):</w:t>
+      </w:r>
+    </w:p>
+    <w:p>
+      <w:r>
+        <w:t xml:space="preserve">            window = </w:t>
+      </w:r>
+      <w:proofErr w:type="spellStart"/>
+      <w:r>
+        <w:t>im</w:t>
+      </w:r>
+      <w:proofErr w:type="spellEnd"/>
+      <w:r>
+        <w:t xml:space="preserve">[max(0, </w:t>
+      </w:r>
+      <w:proofErr w:type="spellStart"/>
+      <w:r>
+        <w:t>i</w:t>
+      </w:r>
+      <w:proofErr w:type="spellEnd"/>
+      <w:r>
+        <w:t xml:space="preserve"> - N/2) : min(</w:t>
+      </w:r>
+      <w:proofErr w:type="spellStart"/>
+      <w:r>
+        <w:t>im.shape</w:t>
+      </w:r>
+      <w:proofErr w:type="spellEnd"/>
+      <w:r>
+        <w:t xml:space="preserve">[0], </w:t>
+      </w:r>
+      <w:proofErr w:type="spellStart"/>
+      <w:r>
+        <w:t>i</w:t>
+      </w:r>
+      <w:proofErr w:type="spellEnd"/>
+      <w:r>
+        <w:t xml:space="preserve"> + N/2 + 1)][max(0, j - N/2): min(</w:t>
+      </w:r>
+      <w:proofErr w:type="spellStart"/>
+      <w:r>
+        <w:t>im.shape</w:t>
+      </w:r>
+      <w:proofErr w:type="spellEnd"/>
+      <w:r>
+        <w:t>[1], j + N/2 + 1)]</w:t>
+      </w:r>
+    </w:p>
+    <w:p>
+      <w:r>
+        <w:t xml:space="preserve">            </w:t>
+      </w:r>
+      <w:proofErr w:type="gramStart"/>
+      <w:r>
+        <w:t>var[</w:t>
+      </w:r>
+      <w:proofErr w:type="spellStart"/>
+      <w:proofErr w:type="gramEnd"/>
+      <w:r>
+        <w:t>i</w:t>
+      </w:r>
+      <w:proofErr w:type="spellEnd"/>
+      <w:r>
+        <w:t xml:space="preserve">, j] = </w:t>
+      </w:r>
+      <w:proofErr w:type="spellStart"/>
+      <w:r>
+        <w:t>np.var</w:t>
+      </w:r>
+      <w:proofErr w:type="spellEnd"/>
+      <w:r>
+        <w:t>(window)</w:t>
+      </w:r>
+    </w:p>
+    <w:p>
+      <w:r>
+        <w:t xml:space="preserve">    return </w:t>
+      </w:r>
+      <w:proofErr w:type="gramStart"/>
+      <w:r>
+        <w:t>np.uint</w:t>
+      </w:r>
+      <w:proofErr w:type="gramEnd"/>
+      <w:r>
+        <w:t>8(var)</w:t>
+      </w:r>
+    </w:p>
+    <w:p>
+      <w:r>
+        <w:t>def contour(</w:t>
+      </w:r>
+      <w:proofErr w:type="spellStart"/>
+      <w:r>
+        <w:t>im</w:t>
+      </w:r>
+      <w:proofErr w:type="spellEnd"/>
+      <w:r>
+        <w:t>):</w:t>
+      </w:r>
+    </w:p>
+    <w:p>
+      <w:r>
+        <w:t xml:space="preserve">    mask = </w:t>
+      </w:r>
+      <w:proofErr w:type="spellStart"/>
+      <w:proofErr w:type="gramStart"/>
+      <w:r>
+        <w:t>np.zeros</w:t>
+      </w:r>
+      <w:proofErr w:type="spellEnd"/>
+      <w:proofErr w:type="gramEnd"/>
+      <w:r>
+        <w:t>(</w:t>
+      </w:r>
+      <w:proofErr w:type="spellStart"/>
+      <w:r>
+        <w:t>im.shape</w:t>
+      </w:r>
+      <w:proofErr w:type="spellEnd"/>
+      <w:r>
+        <w:t>)</w:t>
+      </w:r>
+    </w:p>
+    <w:p>
+      <w:r>
+        <w:t xml:space="preserve">    for </w:t>
+      </w:r>
+      <w:proofErr w:type="spellStart"/>
+      <w:r>
+        <w:t>i</w:t>
+      </w:r>
+      <w:proofErr w:type="spellEnd"/>
+      <w:r>
+        <w:t xml:space="preserve"> in range(</w:t>
+      </w:r>
+      <w:proofErr w:type="spellStart"/>
+      <w:proofErr w:type="gramStart"/>
+      <w:r>
+        <w:t>im.shape</w:t>
+      </w:r>
+      <w:proofErr w:type="spellEnd"/>
+      <w:proofErr w:type="gramEnd"/>
+      <w:r>
+        <w:t>[0]):</w:t>
+      </w:r>
+    </w:p>
+    <w:p>
+      <w:r>
+        <w:t xml:space="preserve">        for j in range(</w:t>
+      </w:r>
+      <w:proofErr w:type="spellStart"/>
+      <w:proofErr w:type="gramStart"/>
+      <w:r>
+        <w:t>im.shape</w:t>
+      </w:r>
+      <w:proofErr w:type="spellEnd"/>
+      <w:proofErr w:type="gramEnd"/>
+      <w:r>
+        <w:t>[1]):</w:t>
+      </w:r>
+    </w:p>
+    <w:p>
+      <w:r>
+        <w:t xml:space="preserve">            if </w:t>
+      </w:r>
+      <w:proofErr w:type="spellStart"/>
+      <w:r>
+        <w:t>im</w:t>
+      </w:r>
+      <w:proofErr w:type="spellEnd"/>
+      <w:r>
+        <w:t>[</w:t>
+      </w:r>
+      <w:proofErr w:type="spellStart"/>
+      <w:proofErr w:type="gramStart"/>
+      <w:r>
+        <w:t>i,j</w:t>
+      </w:r>
+      <w:proofErr w:type="spellEnd"/>
+      <w:proofErr w:type="gramEnd"/>
+      <w:r>
+        <w:t>] &gt; 0:</w:t>
+      </w:r>
+    </w:p>
+    <w:p>
+      <w:r>
+        <w:t xml:space="preserve">                mask[</w:t>
+      </w:r>
+      <w:proofErr w:type="spellStart"/>
+      <w:proofErr w:type="gramStart"/>
+      <w:r>
+        <w:t>i,j</w:t>
+      </w:r>
+      <w:proofErr w:type="spellEnd"/>
+      <w:proofErr w:type="gramEnd"/>
+      <w:r>
+        <w:t>] = 255</w:t>
+      </w:r>
+    </w:p>
+    <w:p>
+      <w:r>
+        <w:t xml:space="preserve">    return mask</w:t>
+      </w:r>
+    </w:p>
+    <w:p>
+      <w:proofErr w:type="spellStart"/>
+      <w:r>
+        <w:t>im</w:t>
+      </w:r>
+      <w:proofErr w:type="spellEnd"/>
+      <w:r>
+        <w:t xml:space="preserve"> = cv2.imread("Images/cat.jpg")</w:t>
+      </w:r>
+    </w:p>
+    <w:p>
+      <w:proofErr w:type="spellStart"/>
+      <w:r>
+        <w:t>imBlue</w:t>
+      </w:r>
+      <w:proofErr w:type="spellEnd"/>
+      <w:r>
+        <w:t xml:space="preserve"> = </w:t>
+      </w:r>
+      <w:proofErr w:type="spellStart"/>
+      <w:r>
+        <w:t>im</w:t>
+      </w:r>
+      <w:proofErr w:type="spellEnd"/>
+      <w:proofErr w:type="gramStart"/>
+      <w:r>
+        <w:t>[:,:,</w:t>
+      </w:r>
+      <w:proofErr w:type="gramEnd"/>
+      <w:r>
+        <w:t>0]</w:t>
+      </w:r>
+    </w:p>
+    <w:p>
+      <w:proofErr w:type="spellStart"/>
+      <w:r>
+        <w:t>imGreen</w:t>
+      </w:r>
+      <w:proofErr w:type="spellEnd"/>
+      <w:r>
+        <w:t xml:space="preserve"> = </w:t>
+      </w:r>
+      <w:proofErr w:type="spellStart"/>
+      <w:r>
+        <w:t>im</w:t>
+      </w:r>
+      <w:proofErr w:type="spellEnd"/>
+      <w:proofErr w:type="gramStart"/>
+      <w:r>
+        <w:t>[:,:,</w:t>
+      </w:r>
+      <w:proofErr w:type="gramEnd"/>
+      <w:r>
+        <w:t>1]</w:t>
+      </w:r>
+    </w:p>
+    <w:p>
+      <w:proofErr w:type="spellStart"/>
+      <w:r>
+        <w:t>imRed</w:t>
+      </w:r>
+      <w:proofErr w:type="spellEnd"/>
+      <w:r>
+        <w:t xml:space="preserve"> = </w:t>
+      </w:r>
+      <w:proofErr w:type="spellStart"/>
+      <w:r>
+        <w:t>im</w:t>
+      </w:r>
+      <w:proofErr w:type="spellEnd"/>
+      <w:proofErr w:type="gramStart"/>
+      <w:r>
+        <w:t>[:,:,</w:t>
+      </w:r>
+      <w:proofErr w:type="gramEnd"/>
+      <w:r>
+        <w:t>2]</w:t>
+      </w:r>
+    </w:p>
+    <w:p>
+      <w:r>
+        <w:t xml:space="preserve">otsuRed1, otsuRed2 = </w:t>
+      </w:r>
+      <w:proofErr w:type="spellStart"/>
+      <w:r>
+        <w:t>rgbSeg</w:t>
+      </w:r>
+      <w:proofErr w:type="spellEnd"/>
+      <w:r>
+        <w:t>(</w:t>
+      </w:r>
+      <w:proofErr w:type="spellStart"/>
+      <w:r>
+        <w:t>imRed</w:t>
+      </w:r>
+      <w:proofErr w:type="spellEnd"/>
+      <w:r>
+        <w:t>)</w:t>
+      </w:r>
+    </w:p>
+    <w:p>
+      <w:r>
+        <w:t xml:space="preserve">otsuGreen1, otsuGreen2 = </w:t>
+      </w:r>
+      <w:proofErr w:type="spellStart"/>
+      <w:r>
+        <w:t>rgbSeg</w:t>
+      </w:r>
+      <w:proofErr w:type="spellEnd"/>
+      <w:r>
+        <w:t>(</w:t>
+      </w:r>
+      <w:proofErr w:type="spellStart"/>
+      <w:r>
+        <w:t>imGreen</w:t>
+      </w:r>
+      <w:proofErr w:type="spellEnd"/>
+      <w:r>
+        <w:t>)</w:t>
+      </w:r>
+    </w:p>
+    <w:p>
+      <w:r>
+        <w:t xml:space="preserve">otsuBlue1, otsuBlue2 = </w:t>
+      </w:r>
+      <w:proofErr w:type="spellStart"/>
+      <w:r>
+        <w:t>rgbSeg</w:t>
+      </w:r>
+      <w:proofErr w:type="spellEnd"/>
+      <w:r>
+        <w:t>(</w:t>
+      </w:r>
+      <w:proofErr w:type="spellStart"/>
+      <w:r>
+        <w:t>imBlue</w:t>
+      </w:r>
+      <w:proofErr w:type="spellEnd"/>
+      <w:r>
+        <w:t>)</w:t>
+      </w:r>
+    </w:p>
+    <w:p>
+      <w:proofErr w:type="spellStart"/>
+      <w:r>
+        <w:lastRenderedPageBreak/>
+        <w:t>rgb</w:t>
+      </w:r>
+      <w:proofErr w:type="spellEnd"/>
+      <w:r>
+        <w:t xml:space="preserve"> = otsuRed1 * otsuGreen2 * otsuBlue2</w:t>
+      </w:r>
+    </w:p>
+    <w:p>
+      <w:r>
+        <w:t xml:space="preserve">cv2.imwrite("Results/catRGB.jpg", </w:t>
+      </w:r>
+      <w:proofErr w:type="spellStart"/>
+      <w:r>
+        <w:t>rgb</w:t>
+      </w:r>
+      <w:proofErr w:type="spellEnd"/>
+      <w:r>
+        <w:t>)</w:t>
+      </w:r>
+    </w:p>
+    <w:p>
+      <w:proofErr w:type="spellStart"/>
+      <w:r>
+        <w:t>im</w:t>
+      </w:r>
+      <w:proofErr w:type="spellEnd"/>
+      <w:r>
+        <w:t xml:space="preserve"> = cv2.imread("Images/pigeon.jpeg")</w:t>
+      </w:r>
+    </w:p>
+    <w:p>
+      <w:proofErr w:type="spellStart"/>
+      <w:r>
+        <w:t>imBlue</w:t>
+      </w:r>
+      <w:proofErr w:type="spellEnd"/>
+      <w:r>
+        <w:t xml:space="preserve"> = </w:t>
+      </w:r>
+      <w:proofErr w:type="spellStart"/>
+      <w:r>
+        <w:t>im</w:t>
+      </w:r>
+      <w:proofErr w:type="spellEnd"/>
+      <w:proofErr w:type="gramStart"/>
+      <w:r>
+        <w:t>[:,:,</w:t>
+      </w:r>
+      <w:proofErr w:type="gramEnd"/>
+      <w:r>
+        <w:t>0]</w:t>
+      </w:r>
+    </w:p>
+    <w:p>
+      <w:proofErr w:type="spellStart"/>
+      <w:r>
+        <w:t>imGreen</w:t>
+      </w:r>
+      <w:proofErr w:type="spellEnd"/>
+      <w:r>
+        <w:t xml:space="preserve"> = </w:t>
+      </w:r>
+      <w:proofErr w:type="spellStart"/>
+      <w:r>
+        <w:t>im</w:t>
+      </w:r>
+      <w:proofErr w:type="spellEnd"/>
+      <w:proofErr w:type="gramStart"/>
+      <w:r>
+        <w:t>[:,:,</w:t>
+      </w:r>
+      <w:proofErr w:type="gramEnd"/>
+      <w:r>
+        <w:t>1]</w:t>
+      </w:r>
+    </w:p>
+    <w:p>
+      <w:proofErr w:type="spellStart"/>
+      <w:r>
+        <w:t>imRed</w:t>
+      </w:r>
+      <w:proofErr w:type="spellEnd"/>
+      <w:r>
+        <w:t xml:space="preserve"> = </w:t>
+      </w:r>
+      <w:proofErr w:type="spellStart"/>
+      <w:r>
+        <w:t>im</w:t>
+      </w:r>
+      <w:proofErr w:type="spellEnd"/>
+      <w:proofErr w:type="gramStart"/>
+      <w:r>
+        <w:t>[:,:,</w:t>
+      </w:r>
+      <w:proofErr w:type="gramEnd"/>
+      <w:r>
+        <w:t>2]</w:t>
+      </w:r>
+    </w:p>
+    <w:p>
+      <w:r>
+        <w:t xml:space="preserve">otsuRed1, otsuRed2 = </w:t>
+      </w:r>
+      <w:proofErr w:type="spellStart"/>
+      <w:r>
+        <w:t>rgbSeg</w:t>
+      </w:r>
+      <w:proofErr w:type="spellEnd"/>
+      <w:r>
+        <w:t>(</w:t>
+      </w:r>
+      <w:proofErr w:type="spellStart"/>
+      <w:r>
+        <w:t>imRed</w:t>
+      </w:r>
+      <w:proofErr w:type="spellEnd"/>
+      <w:r>
+        <w:t>)</w:t>
+      </w:r>
+    </w:p>
+    <w:p>
+      <w:r>
+        <w:t xml:space="preserve">otsuGreen1, otsuGreen2 = </w:t>
+      </w:r>
+      <w:proofErr w:type="spellStart"/>
+      <w:r>
+        <w:t>rgbSeg</w:t>
+      </w:r>
+      <w:proofErr w:type="spellEnd"/>
+      <w:r>
+        <w:t>(</w:t>
+      </w:r>
+      <w:proofErr w:type="spellStart"/>
+      <w:r>
+        <w:t>imGreen</w:t>
+      </w:r>
+      <w:proofErr w:type="spellEnd"/>
+      <w:r>
+        <w:t>)</w:t>
+      </w:r>
+    </w:p>
+    <w:p>
+      <w:r>
+        <w:t xml:space="preserve">otsuBlue1, otsuBlue2 = </w:t>
+      </w:r>
+      <w:proofErr w:type="spellStart"/>
+      <w:r>
+        <w:t>rgbSeg</w:t>
+      </w:r>
+      <w:proofErr w:type="spellEnd"/>
+      <w:r>
+        <w:t>(</w:t>
+      </w:r>
+      <w:proofErr w:type="spellStart"/>
+      <w:r>
+        <w:t>imBlue</w:t>
+      </w:r>
+      <w:proofErr w:type="spellEnd"/>
+      <w:r>
+        <w:t>)</w:t>
+      </w:r>
+    </w:p>
+    <w:p>
+      <w:proofErr w:type="spellStart"/>
+      <w:r>
+        <w:t>rgb</w:t>
+      </w:r>
+      <w:proofErr w:type="spellEnd"/>
+      <w:r>
+        <w:t xml:space="preserve"> = otsuRed1 * otsuGreen1 * otsuBlue1</w:t>
+      </w:r>
+    </w:p>
+    <w:p>
+      <w:r>
+        <w:t xml:space="preserve">cv2.imwrite("Results/pigeonRGB.jpg", </w:t>
+      </w:r>
+      <w:proofErr w:type="spellStart"/>
+      <w:r>
+        <w:t>rgb</w:t>
+      </w:r>
+      <w:proofErr w:type="spellEnd"/>
+      <w:r>
+        <w:t>)</w:t>
+      </w:r>
+    </w:p>
+    <w:p>
+      <w:proofErr w:type="spellStart"/>
+      <w:r>
+        <w:t>im</w:t>
+      </w:r>
+      <w:proofErr w:type="spellEnd"/>
+      <w:r>
+        <w:t xml:space="preserve"> = cv2.imread("Images/Red-Fox_.jpg")</w:t>
+      </w:r>
+    </w:p>
+    <w:p>
+      <w:proofErr w:type="spellStart"/>
+      <w:r>
+        <w:t>imBlue</w:t>
+      </w:r>
+      <w:proofErr w:type="spellEnd"/>
+      <w:r>
+        <w:t xml:space="preserve"> = </w:t>
+      </w:r>
+      <w:proofErr w:type="spellStart"/>
+      <w:r>
+        <w:t>im</w:t>
+      </w:r>
+      <w:proofErr w:type="spellEnd"/>
+      <w:proofErr w:type="gramStart"/>
+      <w:r>
+        <w:t>[:,:,</w:t>
+      </w:r>
+      <w:proofErr w:type="gramEnd"/>
+      <w:r>
+        <w:t>0]</w:t>
+      </w:r>
+    </w:p>
+    <w:p>
+      <w:proofErr w:type="spellStart"/>
+      <w:r>
+        <w:t>imGreen</w:t>
+      </w:r>
+      <w:proofErr w:type="spellEnd"/>
+      <w:r>
+        <w:t xml:space="preserve"> = </w:t>
+      </w:r>
+      <w:proofErr w:type="spellStart"/>
+      <w:r>
+        <w:t>im</w:t>
+      </w:r>
+      <w:proofErr w:type="spellEnd"/>
+      <w:proofErr w:type="gramStart"/>
+      <w:r>
+        <w:t>[:,:,</w:t>
+      </w:r>
+      <w:proofErr w:type="gramEnd"/>
+      <w:r>
+        <w:t>1]</w:t>
+      </w:r>
+    </w:p>
+    <w:p>
+      <w:proofErr w:type="spellStart"/>
+      <w:r>
+        <w:t>imRed</w:t>
+      </w:r>
+      <w:proofErr w:type="spellEnd"/>
+      <w:r>
+        <w:t xml:space="preserve"> = </w:t>
+      </w:r>
+      <w:proofErr w:type="spellStart"/>
+      <w:r>
+        <w:t>im</w:t>
+      </w:r>
+      <w:proofErr w:type="spellEnd"/>
+      <w:proofErr w:type="gramStart"/>
+      <w:r>
+        <w:t>[:,:,</w:t>
+      </w:r>
+      <w:proofErr w:type="gramEnd"/>
+      <w:r>
+        <w:t>2]</w:t>
+      </w:r>
+    </w:p>
+    <w:p>
+      <w:r>
+        <w:t xml:space="preserve">otsuRed1, otsuRed2 = </w:t>
+      </w:r>
+      <w:proofErr w:type="spellStart"/>
+      <w:r>
+        <w:t>rgbSeg</w:t>
+      </w:r>
+      <w:proofErr w:type="spellEnd"/>
+      <w:r>
+        <w:t>(</w:t>
+      </w:r>
+      <w:proofErr w:type="spellStart"/>
+      <w:r>
+        <w:t>imRed</w:t>
+      </w:r>
+      <w:proofErr w:type="spellEnd"/>
+      <w:r>
+        <w:t>)</w:t>
+      </w:r>
+    </w:p>
+    <w:p>
+      <w:r>
+        <w:t xml:space="preserve">otsuGreen1, otsuGreen2 = </w:t>
+      </w:r>
+      <w:proofErr w:type="spellStart"/>
+      <w:r>
+        <w:t>rgbSeg</w:t>
+      </w:r>
+      <w:proofErr w:type="spellEnd"/>
+      <w:r>
+        <w:t>(</w:t>
+      </w:r>
+      <w:proofErr w:type="spellStart"/>
+      <w:r>
+        <w:t>imGreen</w:t>
+      </w:r>
+      <w:proofErr w:type="spellEnd"/>
+      <w:r>
+        <w:t>)</w:t>
+      </w:r>
+    </w:p>
+    <w:p>
+      <w:r>
+        <w:t xml:space="preserve">otsuBlue1, otsuBlue2 = </w:t>
+      </w:r>
+      <w:proofErr w:type="spellStart"/>
+      <w:r>
+        <w:t>rgbSeg</w:t>
+      </w:r>
+      <w:proofErr w:type="spellEnd"/>
+      <w:r>
+        <w:t>(</w:t>
+      </w:r>
+      <w:proofErr w:type="spellStart"/>
+      <w:r>
+        <w:t>imBlue</w:t>
+      </w:r>
+      <w:proofErr w:type="spellEnd"/>
+      <w:r>
+        <w:t>)</w:t>
+      </w:r>
+    </w:p>
+    <w:p>
+      <w:proofErr w:type="spellStart"/>
+      <w:r>
+        <w:t>rgb</w:t>
+      </w:r>
+      <w:proofErr w:type="spellEnd"/>
+      <w:r>
+        <w:t xml:space="preserve"> = otsuRed1 * otsuGreen2 * otsuBlue1</w:t>
+      </w:r>
+    </w:p>
+    <w:p>
+      <w:r>
+        <w:t xml:space="preserve">cv2.imwrite("Results/foxRGB.jpg", </w:t>
+      </w:r>
+      <w:proofErr w:type="spellStart"/>
+      <w:r>
+        <w:t>rgb</w:t>
+      </w:r>
+      <w:proofErr w:type="spellEnd"/>
+      <w:r>
+        <w:t>)</w:t>
+      </w:r>
+    </w:p>
+    <w:p>
+      <w:proofErr w:type="spellStart"/>
+      <w:r>
+        <w:t>im</w:t>
+      </w:r>
+      <w:proofErr w:type="spellEnd"/>
+      <w:r>
+        <w:t xml:space="preserve"> = cv2.imread("Images/cat.jpg")</w:t>
+      </w:r>
+    </w:p>
+    <w:p>
+      <w:proofErr w:type="spellStart"/>
+      <w:r>
+        <w:t>imGray</w:t>
+      </w:r>
+      <w:proofErr w:type="spellEnd"/>
+      <w:r>
+        <w:t xml:space="preserve"> = cv2.cvtColor(</w:t>
+      </w:r>
+      <w:proofErr w:type="spellStart"/>
+      <w:r>
+        <w:t>im</w:t>
+      </w:r>
+      <w:proofErr w:type="spellEnd"/>
+      <w:r>
+        <w:t>, cv2.COLOR_BGR2GRAY)</w:t>
+      </w:r>
+    </w:p>
+    <w:p>
+      <w:r>
+        <w:t xml:space="preserve">var = </w:t>
+      </w:r>
+      <w:proofErr w:type="gramStart"/>
+      <w:r>
+        <w:t>texture(</w:t>
+      </w:r>
+      <w:proofErr w:type="spellStart"/>
+      <w:proofErr w:type="gramEnd"/>
+      <w:r>
+        <w:t>imGray</w:t>
+      </w:r>
+      <w:proofErr w:type="spellEnd"/>
+      <w:r>
+        <w:t>, 3)</w:t>
+      </w:r>
+    </w:p>
+    <w:p>
+      <w:r>
+        <w:t xml:space="preserve">mask13, mask23 = </w:t>
+      </w:r>
+      <w:proofErr w:type="spellStart"/>
+      <w:r>
+        <w:t>rgbSeg</w:t>
+      </w:r>
+      <w:proofErr w:type="spellEnd"/>
+      <w:r>
+        <w:t>(var)</w:t>
+      </w:r>
+    </w:p>
+    <w:p>
+      <w:r>
+        <w:t xml:space="preserve">var = </w:t>
+      </w:r>
+      <w:proofErr w:type="gramStart"/>
+      <w:r>
+        <w:t>texture(</w:t>
+      </w:r>
+      <w:proofErr w:type="spellStart"/>
+      <w:proofErr w:type="gramEnd"/>
+      <w:r>
+        <w:t>imGray</w:t>
+      </w:r>
+      <w:proofErr w:type="spellEnd"/>
+      <w:r>
+        <w:t>, 5)</w:t>
+      </w:r>
+    </w:p>
+    <w:p>
+      <w:r>
+        <w:t xml:space="preserve">mask15, mask25 = </w:t>
+      </w:r>
+      <w:proofErr w:type="spellStart"/>
+      <w:r>
+        <w:t>rgbSeg</w:t>
+      </w:r>
+      <w:proofErr w:type="spellEnd"/>
+      <w:r>
+        <w:t>(var)</w:t>
+      </w:r>
+    </w:p>
+    <w:p>
+      <w:r>
+        <w:t xml:space="preserve">var = </w:t>
+      </w:r>
+      <w:proofErr w:type="gramStart"/>
+      <w:r>
+        <w:t>texture(</w:t>
+      </w:r>
+      <w:proofErr w:type="spellStart"/>
+      <w:proofErr w:type="gramEnd"/>
+      <w:r>
+        <w:t>imGray</w:t>
+      </w:r>
+      <w:proofErr w:type="spellEnd"/>
+      <w:r>
+        <w:t>, 7)</w:t>
+      </w:r>
+    </w:p>
+    <w:p>
+      <w:r>
+        <w:t xml:space="preserve">mask17, mask27 = </w:t>
+      </w:r>
+      <w:proofErr w:type="spellStart"/>
+      <w:r>
+        <w:t>rgbSeg</w:t>
+      </w:r>
+      <w:proofErr w:type="spellEnd"/>
+      <w:r>
+        <w:t>(var)</w:t>
+      </w:r>
+    </w:p>
+    <w:p>
+      <w:r>
+        <w:t>tot = mask13 * mask15 * mask17</w:t>
+      </w:r>
+    </w:p>
+    <w:p>
+      <w:r>
+        <w:lastRenderedPageBreak/>
+        <w:t>cv2.imwrite("Results/catText.jpg", tot)</w:t>
+      </w:r>
+    </w:p>
+    <w:p>
+      <w:proofErr w:type="spellStart"/>
+      <w:r>
+        <w:t>im</w:t>
+      </w:r>
+      <w:proofErr w:type="spellEnd"/>
+      <w:r>
+        <w:t xml:space="preserve"> = cv2.imread("Images/pigeon.jpeg")</w:t>
+      </w:r>
+    </w:p>
+    <w:p>
+      <w:proofErr w:type="spellStart"/>
+      <w:r>
+        <w:t>imGray</w:t>
+      </w:r>
+      <w:proofErr w:type="spellEnd"/>
+      <w:r>
+        <w:t xml:space="preserve"> = cv2.cvtColor(</w:t>
+      </w:r>
+      <w:proofErr w:type="spellStart"/>
+      <w:r>
+        <w:t>im</w:t>
+      </w:r>
+      <w:proofErr w:type="spellEnd"/>
+      <w:r>
+        <w:t>, cv2.COLOR_BGR2GRAY)</w:t>
+      </w:r>
+    </w:p>
+    <w:p>
+      <w:r>
+        <w:t xml:space="preserve">var = </w:t>
+      </w:r>
+      <w:proofErr w:type="gramStart"/>
+      <w:r>
+        <w:t>texture(</w:t>
+      </w:r>
+      <w:proofErr w:type="spellStart"/>
+      <w:proofErr w:type="gramEnd"/>
+      <w:r>
+        <w:t>imGray</w:t>
+      </w:r>
+      <w:proofErr w:type="spellEnd"/>
+      <w:r>
+        <w:t>, 3)</w:t>
+      </w:r>
+    </w:p>
+    <w:p>
+      <w:r>
+        <w:t xml:space="preserve">mask13, mask23 = </w:t>
+      </w:r>
+      <w:proofErr w:type="spellStart"/>
+      <w:r>
+        <w:t>rgbSeg</w:t>
+      </w:r>
+      <w:proofErr w:type="spellEnd"/>
+      <w:r>
+        <w:t>(var)</w:t>
+      </w:r>
+    </w:p>
+    <w:p>
+      <w:r>
+        <w:t xml:space="preserve">var = </w:t>
+      </w:r>
+      <w:proofErr w:type="gramStart"/>
+      <w:r>
+        <w:t>texture(</w:t>
+      </w:r>
+      <w:proofErr w:type="spellStart"/>
+      <w:proofErr w:type="gramEnd"/>
+      <w:r>
+        <w:t>imGray</w:t>
+      </w:r>
+      <w:proofErr w:type="spellEnd"/>
+      <w:r>
+        <w:t>, 5)</w:t>
+      </w:r>
+    </w:p>
+    <w:p>
+      <w:r>
+        <w:t xml:space="preserve">mask15, mask25 = </w:t>
+      </w:r>
+      <w:proofErr w:type="spellStart"/>
+      <w:r>
+        <w:t>rgbSeg</w:t>
+      </w:r>
+      <w:proofErr w:type="spellEnd"/>
+      <w:r>
+        <w:t>(var)</w:t>
+      </w:r>
+    </w:p>
+    <w:p>
+      <w:r>
+        <w:t xml:space="preserve">var = </w:t>
+      </w:r>
+      <w:proofErr w:type="gramStart"/>
+      <w:r>
+        <w:t>texture(</w:t>
+      </w:r>
+      <w:proofErr w:type="spellStart"/>
+      <w:proofErr w:type="gramEnd"/>
+      <w:r>
+        <w:t>imGray</w:t>
+      </w:r>
+      <w:proofErr w:type="spellEnd"/>
+      <w:r>
+        <w:t>, 7)</w:t>
+      </w:r>
+    </w:p>
+    <w:p>
+      <w:r>
+        <w:t xml:space="preserve">mask17, mask27 = </w:t>
+      </w:r>
+      <w:proofErr w:type="spellStart"/>
+      <w:r>
+        <w:t>rgbSeg</w:t>
+      </w:r>
+      <w:proofErr w:type="spellEnd"/>
+      <w:r>
+        <w:t>(var)</w:t>
+      </w:r>
+    </w:p>
+    <w:p>
+      <w:r>
+        <w:t>tot = mask13 * mask15 * mask17</w:t>
+      </w:r>
+    </w:p>
+    <w:p>
+      <w:r>
+        <w:t>cv2.imwrite("Results/pigeonText.jpeg", tot)</w:t>
+      </w:r>
+    </w:p>
+    <w:p>
+      <w:proofErr w:type="spellStart"/>
+      <w:r>
+        <w:t>im</w:t>
+      </w:r>
+      <w:proofErr w:type="spellEnd"/>
+      <w:r>
+        <w:t xml:space="preserve"> = cv2.imread("Images/Red-Fox_.jpg")</w:t>
+      </w:r>
+    </w:p>
+    <w:p>
+      <w:proofErr w:type="spellStart"/>
+      <w:r>
+        <w:t>imGray</w:t>
+      </w:r>
+      <w:proofErr w:type="spellEnd"/>
+      <w:r>
+        <w:t xml:space="preserve"> = cv2.cvtColor(</w:t>
+      </w:r>
+      <w:proofErr w:type="spellStart"/>
+      <w:r>
+        <w:t>im</w:t>
+      </w:r>
+      <w:proofErr w:type="spellEnd"/>
+      <w:r>
+        <w:t>, cv2.COLOR_BGR2GRAY)</w:t>
+      </w:r>
+    </w:p>
+    <w:p>
+      <w:r>
+        <w:t xml:space="preserve">var = </w:t>
+      </w:r>
+      <w:proofErr w:type="gramStart"/>
+      <w:r>
+        <w:t>texture(</w:t>
+      </w:r>
+      <w:proofErr w:type="spellStart"/>
+      <w:proofErr w:type="gramEnd"/>
+      <w:r>
+        <w:t>imGray</w:t>
+      </w:r>
+      <w:proofErr w:type="spellEnd"/>
+      <w:r>
+        <w:t>, 3)</w:t>
+      </w:r>
+    </w:p>
+    <w:p>
+      <w:r>
+        <w:t xml:space="preserve">mask13, mask23 = </w:t>
+      </w:r>
+      <w:proofErr w:type="spellStart"/>
+      <w:r>
+        <w:t>rgbSeg</w:t>
+      </w:r>
+      <w:proofErr w:type="spellEnd"/>
+      <w:r>
+        <w:t>(var)</w:t>
+      </w:r>
+    </w:p>
+    <w:p>
+      <w:r>
+        <w:t xml:space="preserve">var = </w:t>
+      </w:r>
+      <w:proofErr w:type="gramStart"/>
+      <w:r>
+        <w:t>texture(</w:t>
+      </w:r>
+      <w:proofErr w:type="spellStart"/>
+      <w:proofErr w:type="gramEnd"/>
+      <w:r>
+        <w:t>imGray</w:t>
+      </w:r>
+      <w:proofErr w:type="spellEnd"/>
+      <w:r>
+        <w:t>, 5)</w:t>
+      </w:r>
+    </w:p>
+    <w:p>
+      <w:r>
+        <w:t xml:space="preserve">mask15, mask25 = </w:t>
+      </w:r>
+      <w:proofErr w:type="spellStart"/>
+      <w:r>
+        <w:t>rgbSeg</w:t>
+      </w:r>
+      <w:proofErr w:type="spellEnd"/>
+      <w:r>
+        <w:t>(var)</w:t>
+      </w:r>
+    </w:p>
+    <w:p>
+      <w:r>
+        <w:t xml:space="preserve">var = </w:t>
+      </w:r>
+      <w:proofErr w:type="gramStart"/>
+      <w:r>
+        <w:t>texture(</w:t>
+      </w:r>
+      <w:proofErr w:type="spellStart"/>
+      <w:proofErr w:type="gramEnd"/>
+      <w:r>
+        <w:t>imGray</w:t>
+      </w:r>
+      <w:proofErr w:type="spellEnd"/>
+      <w:r>
+        <w:t>, 7)</w:t>
+      </w:r>
+    </w:p>
+    <w:p>
+      <w:r>
+        <w:t xml:space="preserve">mask17, mask27 = </w:t>
+      </w:r>
+      <w:proofErr w:type="spellStart"/>
+      <w:r>
+        <w:t>rgbSeg</w:t>
+      </w:r>
+      <w:proofErr w:type="spellEnd"/>
+      <w:r>
+        <w:t>(var)</w:t>
+      </w:r>
+    </w:p>
+    <w:p>
+      <w:r>
+        <w:t>tot = mask13 * mask15 * mask17</w:t>
+      </w:r>
+    </w:p>
+    <w:p>
+      <w:r>
+        <w:t>cv2.imwrite("Results/foxText.jpg", tot)</w:t>
       </w:r>
     </w:p>
     <w:sectPr>

</xml_diff>